<commit_message>
Movie detail fixed seats
</commit_message>
<xml_diff>
--- a/Documentation/Project Report.docx
+++ b/Documentation/Project Report.docx
@@ -208,15 +208,7 @@
         <w:t xml:space="preserve"> is</w:t>
       </w:r>
       <w:r>
-        <w:t xml:space="preserve"> capable of overviewing all parking reservations and delete user reservation of </w:t>
-      </w:r>
-      <w:proofErr w:type="gramStart"/>
-      <w:r>
-        <w:t>an</w:t>
-      </w:r>
-      <w:proofErr w:type="gramEnd"/>
-      <w:r>
-        <w:t xml:space="preserve"> parking place.</w:t>
+        <w:t xml:space="preserve"> capable of overviewing all parking reservations and delete user reservation of an parking place.</w:t>
       </w:r>
     </w:p>
     <w:p>
@@ -258,15 +250,7 @@
         <w:t xml:space="preserve"> have</w:t>
       </w:r>
       <w:r>
-        <w:t xml:space="preserve"> web page to compete because majority of people are searching on the internet for free time activities. Our Cinema Web Page is supposed to be solution for this issue. It allows our registered users to book a movie and </w:t>
-      </w:r>
-      <w:proofErr w:type="gramStart"/>
-      <w:r>
-        <w:t>parking</w:t>
-      </w:r>
-      <w:proofErr w:type="gramEnd"/>
-      <w:r>
-        <w:t xml:space="preserve"> so they can just come to the cinema and enjoy they free time without any worry for lack of parking places and sold out movie projections.</w:t>
+        <w:t xml:space="preserve"> web page to compete because majority of people are searching on the internet for free time activities. Our Cinema Web Page is supposed to be solution for this issue. It allows our registered users to book a movie and parking so they can just come to the cinema and enjoy they free time without any worry for lack of parking places and sold out movie projections.</w:t>
       </w:r>
     </w:p>
     <w:p>
@@ -456,15 +440,7 @@
         <w:spacing w:line="360" w:lineRule="auto"/>
       </w:pPr>
       <w:r>
-        <w:t xml:space="preserve">Functional programming languages: Are very powerful for web page application. They are lightweight and </w:t>
-      </w:r>
-      <w:proofErr w:type="gramStart"/>
-      <w:r>
-        <w:t>really fast</w:t>
-      </w:r>
-      <w:proofErr w:type="gramEnd"/>
-      <w:r>
-        <w:t xml:space="preserve"> but sometimes they have issues with data consistency and requires multiple frameworks to operate accordingly. In this field we were mainly considering using Node.js but for a such a short period of time it would be really challenging to s</w:t>
+        <w:t>Functional programming languages: Are very powerful for web page application. They are lightweight and really fast but sometimes they have issues with data consistency and requires multiple frameworks to operate accordingly. In this field we were mainly considering using Node.js but for a such a short period of time it would be really challenging to s</w:t>
       </w:r>
       <w:r>
         <w:t>et up this back end correctly.</w:t>
@@ -480,15 +456,7 @@
         <w:spacing w:line="360" w:lineRule="auto"/>
       </w:pPr>
       <w:r>
-        <w:t xml:space="preserve">Object-oriented programming languages: These languages are on the other hand </w:t>
-      </w:r>
-      <w:proofErr w:type="gramStart"/>
-      <w:r>
-        <w:t>more heavy</w:t>
-      </w:r>
-      <w:proofErr w:type="gramEnd"/>
-      <w:r>
-        <w:t xml:space="preserve"> and in a lot of ways slower then properly set Node.js backend, but they support a lot of good frameworks, have great documentation and mainly they are easy to set up and are more conventional approach towards web page development.</w:t>
+        <w:t>Object-oriented programming languages: These languages are on the other hand more heavy and in a lot of ways slower then properly set Node.js backend, but they support a lot of good frameworks, have great documentation and mainly they are easy to set up and are more conventional approach towards web page development.</w:t>
       </w:r>
     </w:p>
     <w:p>
@@ -497,15 +465,7 @@
         <w:ind w:firstLine="360"/>
       </w:pPr>
       <w:r>
-        <w:t xml:space="preserve">After consideration we decide to use Object-oriented programming language. Here we could choose from Java or C#. In terms of efficiency they are similar, therefore decision was made upon “friendliness” of these system and what frameworks they support. </w:t>
-      </w:r>
-      <w:proofErr w:type="gramStart"/>
-      <w:r>
-        <w:t>With this in mind we</w:t>
-      </w:r>
-      <w:proofErr w:type="gramEnd"/>
-      <w:r>
-        <w:t xml:space="preserve"> choose to go with C# and .NET core framework.</w:t>
+        <w:t>After consideration we decide to use Object-oriented programming language. Here we could choose from Java or C#. In terms of efficiency they are similar, therefore decision was made upon “friendliness” of these system and what frameworks they support. With this in mind we choose to go with C# and .NET core framework.</w:t>
       </w:r>
     </w:p>
     <w:p>
@@ -602,15 +562,7 @@
         <w:t xml:space="preserve">Also, Entity Framework support multiple types of database from proper persistent SQL databases to in memory database which great for development. </w:t>
       </w:r>
       <w:r>
-        <w:t xml:space="preserve">In our project we used the </w:t>
-      </w:r>
-      <w:proofErr w:type="gramStart"/>
-      <w:r>
-        <w:t>In Memory</w:t>
-      </w:r>
-      <w:proofErr w:type="gramEnd"/>
-      <w:r>
-        <w:t xml:space="preserve"> Database because we anticipated that database will be changed quite frequently during development and therefore it’s fine for us when database will be recreated every time we start Back End.</w:t>
+        <w:t>In our project we used the In Memory Database because we anticipated that database will be changed quite frequently during development and therefore it’s fine for us when database will be recreated every time we start Back End.</w:t>
       </w:r>
     </w:p>
     <w:p>
@@ -619,21 +571,105 @@
         <w:ind w:firstLine="360"/>
       </w:pPr>
       <w:r>
-        <w:t xml:space="preserve">If you would wish to run database in proper SQL server in </w:t>
-      </w:r>
-      <w:proofErr w:type="spellStart"/>
-      <w:r>
-        <w:t>Startup.cs</w:t>
-      </w:r>
-      <w:proofErr w:type="spellEnd"/>
-      <w:r>
-        <w:t xml:space="preserve"> there are comments to help you switch between these two. </w:t>
-      </w:r>
-      <w:r>
-        <w:t xml:space="preserve"> </w:t>
+        <w:t>If you would wish to run database in proper SQL server in Startup.cs there are comments to hel</w:t>
+      </w:r>
+      <w:r>
+        <w:t>p you switch between these two.</w:t>
+      </w:r>
+    </w:p>
+    <w:p>
+      <w:pPr>
+        <w:spacing w:line="360" w:lineRule="auto"/>
+      </w:pPr>
+    </w:p>
+    <w:p>
+      <w:pPr>
+        <w:pStyle w:val="Heading1"/>
+        <w:numPr>
+          <w:ilvl w:val="2"/>
+          <w:numId w:val="1"/>
+        </w:numPr>
+      </w:pPr>
+      <w:r>
+        <w:t>Front End</w:t>
+      </w:r>
+    </w:p>
+    <w:p>
+      <w:pPr>
+        <w:spacing w:line="360" w:lineRule="auto"/>
+      </w:pPr>
+    </w:p>
+    <w:p>
+      <w:pPr>
+        <w:spacing w:line="360" w:lineRule="auto"/>
+        <w:ind w:firstLine="360"/>
+      </w:pPr>
+      <w:r>
+        <w:t xml:space="preserve">After we decided on Back end we had to decide how we going to build our front end. There are even more options then on the front end. Three main ways we could go is create front end with ASP.NET, use one of many JavaScript frameworks or combine these two approaches. </w:t>
+      </w:r>
+    </w:p>
+    <w:p>
+      <w:pPr>
+        <w:pStyle w:val="ListParagraph"/>
+        <w:numPr>
+          <w:ilvl w:val="0"/>
+          <w:numId w:val="4"/>
+        </w:numPr>
+        <w:spacing w:line="360" w:lineRule="auto"/>
+      </w:pPr>
+      <w:r>
+        <w:t xml:space="preserve">with ASP.NET: This way would probably the most straight forward because we had already ASP.NET back end API. </w:t>
+      </w:r>
+      <w:r>
+        <w:t>But there is a serious down site for this approach. First of all</w:t>
+      </w:r>
+      <w:r>
+        <w:t>,</w:t>
+      </w:r>
+      <w:r>
+        <w:t xml:space="preserve"> it’s not widely used for this purpose, it is slow compared to JS frameworks.</w:t>
+      </w:r>
+    </w:p>
+    <w:p>
+      <w:pPr>
+        <w:pStyle w:val="ListParagraph"/>
+        <w:numPr>
+          <w:ilvl w:val="0"/>
+          <w:numId w:val="4"/>
+        </w:numPr>
+        <w:spacing w:line="360" w:lineRule="auto"/>
+      </w:pPr>
+      <w:r>
+        <w:t xml:space="preserve">JavaScript Frameworks: They </w:t>
+      </w:r>
+      <w:r>
+        <w:t>are really fast and</w:t>
+      </w:r>
+      <w:r>
+        <w:t xml:space="preserve"> with some knowledge of functional oriented programming very user friendly and with lots of packages which can be easily imported.</w:t>
+      </w:r>
+    </w:p>
+    <w:p>
+      <w:pPr>
+        <w:pStyle w:val="ListParagraph"/>
+        <w:numPr>
+          <w:ilvl w:val="0"/>
+          <w:numId w:val="4"/>
+        </w:numPr>
+        <w:spacing w:line="360" w:lineRule="auto"/>
+      </w:pPr>
+      <w:r>
+        <w:lastRenderedPageBreak/>
+        <w:t xml:space="preserve">combination of two: created with ASP.NET templates for JavaScript frameworks (Angular, React). </w:t>
+      </w:r>
+      <w:r>
+        <w:t>This combination is perfect for fast creation of web pages, but it is really challenging to make changes of the template.</w:t>
       </w:r>
       <w:bookmarkStart w:id="0" w:name="_GoBack"/>
       <w:bookmarkEnd w:id="0"/>
+      <w:r>
+        <w:t xml:space="preserve"> </w:t>
+      </w:r>
     </w:p>
     <w:p>
       <w:pPr>
@@ -1011,6 +1047,119 @@
       </w:rPr>
     </w:lvl>
   </w:abstractNum>
+  <w:abstractNum w:abstractNumId="3" w15:restartNumberingAfterBreak="0">
+    <w:nsid w:val="76880D38"/>
+    <w:multiLevelType w:val="hybridMultilevel"/>
+    <w:tmpl w:val="A448C5C8"/>
+    <w:lvl w:ilvl="0" w:tplc="08090001">
+      <w:start w:val="1"/>
+      <w:numFmt w:val="bullet"/>
+      <w:lvlText w:val=""/>
+      <w:lvlJc w:val="left"/>
+      <w:pPr>
+        <w:ind w:left="720" w:hanging="360"/>
+      </w:pPr>
+      <w:rPr>
+        <w:rFonts w:ascii="Symbol" w:hAnsi="Symbol" w:hint="default"/>
+      </w:rPr>
+    </w:lvl>
+    <w:lvl w:ilvl="1" w:tplc="08090003" w:tentative="1">
+      <w:start w:val="1"/>
+      <w:numFmt w:val="bullet"/>
+      <w:lvlText w:val="o"/>
+      <w:lvlJc w:val="left"/>
+      <w:pPr>
+        <w:ind w:left="1440" w:hanging="360"/>
+      </w:pPr>
+      <w:rPr>
+        <w:rFonts w:ascii="Courier New" w:hAnsi="Courier New" w:cs="Courier New" w:hint="default"/>
+      </w:rPr>
+    </w:lvl>
+    <w:lvl w:ilvl="2" w:tplc="08090005" w:tentative="1">
+      <w:start w:val="1"/>
+      <w:numFmt w:val="bullet"/>
+      <w:lvlText w:val=""/>
+      <w:lvlJc w:val="left"/>
+      <w:pPr>
+        <w:ind w:left="2160" w:hanging="360"/>
+      </w:pPr>
+      <w:rPr>
+        <w:rFonts w:ascii="Wingdings" w:hAnsi="Wingdings" w:hint="default"/>
+      </w:rPr>
+    </w:lvl>
+    <w:lvl w:ilvl="3" w:tplc="08090001" w:tentative="1">
+      <w:start w:val="1"/>
+      <w:numFmt w:val="bullet"/>
+      <w:lvlText w:val=""/>
+      <w:lvlJc w:val="left"/>
+      <w:pPr>
+        <w:ind w:left="2880" w:hanging="360"/>
+      </w:pPr>
+      <w:rPr>
+        <w:rFonts w:ascii="Symbol" w:hAnsi="Symbol" w:hint="default"/>
+      </w:rPr>
+    </w:lvl>
+    <w:lvl w:ilvl="4" w:tplc="08090003" w:tentative="1">
+      <w:start w:val="1"/>
+      <w:numFmt w:val="bullet"/>
+      <w:lvlText w:val="o"/>
+      <w:lvlJc w:val="left"/>
+      <w:pPr>
+        <w:ind w:left="3600" w:hanging="360"/>
+      </w:pPr>
+      <w:rPr>
+        <w:rFonts w:ascii="Courier New" w:hAnsi="Courier New" w:cs="Courier New" w:hint="default"/>
+      </w:rPr>
+    </w:lvl>
+    <w:lvl w:ilvl="5" w:tplc="08090005" w:tentative="1">
+      <w:start w:val="1"/>
+      <w:numFmt w:val="bullet"/>
+      <w:lvlText w:val=""/>
+      <w:lvlJc w:val="left"/>
+      <w:pPr>
+        <w:ind w:left="4320" w:hanging="360"/>
+      </w:pPr>
+      <w:rPr>
+        <w:rFonts w:ascii="Wingdings" w:hAnsi="Wingdings" w:hint="default"/>
+      </w:rPr>
+    </w:lvl>
+    <w:lvl w:ilvl="6" w:tplc="08090001" w:tentative="1">
+      <w:start w:val="1"/>
+      <w:numFmt w:val="bullet"/>
+      <w:lvlText w:val=""/>
+      <w:lvlJc w:val="left"/>
+      <w:pPr>
+        <w:ind w:left="5040" w:hanging="360"/>
+      </w:pPr>
+      <w:rPr>
+        <w:rFonts w:ascii="Symbol" w:hAnsi="Symbol" w:hint="default"/>
+      </w:rPr>
+    </w:lvl>
+    <w:lvl w:ilvl="7" w:tplc="08090003" w:tentative="1">
+      <w:start w:val="1"/>
+      <w:numFmt w:val="bullet"/>
+      <w:lvlText w:val="o"/>
+      <w:lvlJc w:val="left"/>
+      <w:pPr>
+        <w:ind w:left="5760" w:hanging="360"/>
+      </w:pPr>
+      <w:rPr>
+        <w:rFonts w:ascii="Courier New" w:hAnsi="Courier New" w:cs="Courier New" w:hint="default"/>
+      </w:rPr>
+    </w:lvl>
+    <w:lvl w:ilvl="8" w:tplc="08090005" w:tentative="1">
+      <w:start w:val="1"/>
+      <w:numFmt w:val="bullet"/>
+      <w:lvlText w:val=""/>
+      <w:lvlJc w:val="left"/>
+      <w:pPr>
+        <w:ind w:left="6480" w:hanging="360"/>
+      </w:pPr>
+      <w:rPr>
+        <w:rFonts w:ascii="Wingdings" w:hAnsi="Wingdings" w:hint="default"/>
+      </w:rPr>
+    </w:lvl>
+  </w:abstractNum>
   <w:num w:numId="1">
     <w:abstractNumId w:val="1"/>
   </w:num>
@@ -1019,6 +1168,9 @@
   </w:num>
   <w:num w:numId="3">
     <w:abstractNumId w:val="2"/>
+  </w:num>
+  <w:num w:numId="4">
+    <w:abstractNumId w:val="3"/>
   </w:num>
 </w:numbering>
 </file>

</xml_diff>